<commit_message>
Small formatting fix for title alignment
</commit_message>
<xml_diff>
--- a/DavidKWalker-Resume.docx
+++ b/DavidKWalker-Resume.docx
@@ -15,12 +15,6 @@
         <w:gridCol w:w="2042"/>
       </w:tblGrid>
       <w:tr>
-        <w:tblPrEx>
-          <w:tblCellMar>
-            <w:top w:w="0" w:type="dxa"/>
-            <w:bottom w:w="0" w:type="dxa"/>
-          </w:tblCellMar>
-        </w:tblPrEx>
         <w:trPr>
           <w:cantSplit/>
           <w:trHeight w:val="288"/>
@@ -33,6 +27,7 @@
           <w:p>
             <w:pPr>
               <w:pStyle w:val="Name"/>
+              <w:keepLines/>
               <w:jc w:val="center"/>
               <w:rPr>
                 <w:sz w:val="28"/>
@@ -50,12 +45,6 @@
         </w:tc>
       </w:tr>
       <w:tr>
-        <w:tblPrEx>
-          <w:tblCellMar>
-            <w:top w:w="0" w:type="dxa"/>
-            <w:bottom w:w="0" w:type="dxa"/>
-          </w:tblCellMar>
-        </w:tblPrEx>
         <w:trPr>
           <w:cantSplit/>
           <w:trHeight w:val="288"/>
@@ -68,26 +57,40 @@
           <w:p>
             <w:pPr>
               <w:pStyle w:val="Heading2"/>
+              <w:keepLines/>
               <w:jc w:val="center"/>
+              <w:rPr>
+                <w:color w:val="0070C0"/>
+                <w:u w:val="single"/>
+              </w:rPr>
             </w:pPr>
             <w:hyperlink r:id="rId6" w:history="1">
               <w:r>
                 <w:rPr>
                   <w:rStyle w:val="Hyperlink"/>
+                  <w:color w:val="0070C0"/>
                 </w:rPr>
                 <w:t>david.walker@quantifex.com</w:t>
               </w:r>
             </w:hyperlink>
+            <w:r>
+              <w:rPr>
+                <w:rStyle w:val="Hyperlink"/>
+                <w:color w:val="0070C0"/>
+                <w:u w:val="none"/>
+              </w:rPr>
+              <w:t xml:space="preserve"> | </w:t>
+            </w:r>
+            <w:r>
+              <w:rPr>
+                <w:color w:val="0070C0"/>
+              </w:rPr>
+              <w:t>571-243-2352</w:t>
+            </w:r>
           </w:p>
         </w:tc>
       </w:tr>
       <w:tr>
-        <w:tblPrEx>
-          <w:tblCellMar>
-            <w:top w:w="0" w:type="dxa"/>
-            <w:bottom w:w="0" w:type="dxa"/>
-          </w:tblCellMar>
-        </w:tblPrEx>
         <w:trPr>
           <w:cantSplit/>
           <w:trHeight w:val="288"/>
@@ -102,46 +105,10 @@
               <w:pStyle w:val="Heading2"/>
               <w:jc w:val="center"/>
             </w:pPr>
-            <w:r>
-              <w:t>571-</w:t>
-            </w:r>
-            <w:r>
-              <w:t>243-2352</w:t>
-            </w:r>
           </w:p>
         </w:tc>
       </w:tr>
       <w:tr>
-        <w:tblPrEx>
-          <w:tblCellMar>
-            <w:top w:w="0" w:type="dxa"/>
-            <w:bottom w:w="0" w:type="dxa"/>
-          </w:tblCellMar>
-        </w:tblPrEx>
-        <w:trPr>
-          <w:cantSplit/>
-          <w:trHeight w:val="288"/>
-        </w:trPr>
-        <w:tc>
-          <w:tcPr>
-            <w:tcW w:w="10232" w:type="dxa"/>
-            <w:gridSpan w:val="3"/>
-          </w:tcPr>
-          <w:p>
-            <w:pPr>
-              <w:pStyle w:val="Heading2"/>
-              <w:jc w:val="center"/>
-            </w:pPr>
-          </w:p>
-        </w:tc>
-      </w:tr>
-      <w:tr>
-        <w:tblPrEx>
-          <w:tblCellMar>
-            <w:top w:w="0" w:type="dxa"/>
-            <w:bottom w:w="0" w:type="dxa"/>
-          </w:tblCellMar>
-        </w:tblPrEx>
         <w:trPr>
           <w:cantSplit/>
         </w:trPr>
@@ -237,10 +204,7 @@
               <w:t xml:space="preserve"> experience in </w:t>
             </w:r>
             <w:r>
-              <w:t>Cybersecurity, Networking, Operations</w:t>
-            </w:r>
-            <w:r>
-              <w:t xml:space="preserve">, </w:t>
+              <w:t xml:space="preserve">Cybersecurity, Networking, Operations, </w:t>
             </w:r>
             <w:r>
               <w:t>M</w:t>
@@ -453,12 +417,6 @@
         </w:tc>
       </w:tr>
       <w:tr>
-        <w:tblPrEx>
-          <w:tblCellMar>
-            <w:top w:w="0" w:type="dxa"/>
-            <w:bottom w:w="0" w:type="dxa"/>
-          </w:tblCellMar>
-        </w:tblPrEx>
         <w:tc>
           <w:tcPr>
             <w:tcW w:w="2190" w:type="dxa"/>
@@ -526,16 +484,7 @@
                 <w:i/>
                 <w:szCs w:val="20"/>
               </w:rPr>
-              <w:t>2019</w:t>
-            </w:r>
-            <w:r>
-              <w:rPr>
-                <w:rFonts w:cs="Arial"/>
-                <w:bCs/>
-                <w:i/>
-                <w:szCs w:val="20"/>
-              </w:rPr>
-              <w:t>-present</w:t>
+              <w:t>2019-present</w:t>
             </w:r>
             <w:r>
               <w:rPr>
@@ -568,25 +517,7 @@
                 <w:bCs/>
                 <w:szCs w:val="20"/>
               </w:rPr>
-              <w:t>Netskope</w:t>
-            </w:r>
-            <w:r>
-              <w:rPr>
-                <w:rFonts w:cs="Arial"/>
-                <w:b/>
-                <w:bCs/>
-                <w:szCs w:val="20"/>
-              </w:rPr>
-              <w:t>, Inc.</w:t>
-            </w:r>
-            <w:r>
-              <w:rPr>
-                <w:rFonts w:cs="Arial"/>
-                <w:b/>
-                <w:bCs/>
-                <w:szCs w:val="20"/>
-              </w:rPr>
-              <w:t xml:space="preserve"> </w:t>
+              <w:t xml:space="preserve">Netskope, Inc. </w:t>
             </w:r>
             <w:r>
               <w:rPr>
@@ -786,47 +717,7 @@
                 <w:bCs/>
                 <w:szCs w:val="20"/>
               </w:rPr>
-              <w:t xml:space="preserve">Evangelist and Trainer for Agile methodologies to </w:t>
-            </w:r>
-            <w:r>
-              <w:rPr>
-                <w:rFonts w:cs="Arial"/>
-                <w:bCs/>
-                <w:szCs w:val="20"/>
-              </w:rPr>
-              <w:t>advance</w:t>
-            </w:r>
-            <w:r>
-              <w:rPr>
-                <w:rFonts w:cs="Arial"/>
-                <w:bCs/>
-                <w:szCs w:val="20"/>
-              </w:rPr>
-              <w:t xml:space="preserve"> the organization towards </w:t>
-            </w:r>
-            <w:r>
-              <w:rPr>
-                <w:rFonts w:cs="Arial"/>
-                <w:bCs/>
-                <w:szCs w:val="20"/>
-              </w:rPr>
-              <w:t>Kanban</w:t>
-            </w:r>
-            <w:r>
-              <w:rPr>
-                <w:rFonts w:cs="Arial"/>
-                <w:bCs/>
-                <w:szCs w:val="20"/>
-              </w:rPr>
-              <w:t>, enabling greater transparency, less inter-project friction, and optimized utilization</w:t>
-            </w:r>
-            <w:r>
-              <w:rPr>
-                <w:rFonts w:cs="Arial"/>
-                <w:bCs/>
-                <w:szCs w:val="20"/>
-              </w:rPr>
-              <w:t>.</w:t>
+              <w:t>Evangelist and Trainer for Agile methodologies to advance the organization towards Kanban, enabling greater transparency, less inter-project friction, and optimized utilization.</w:t>
             </w:r>
           </w:p>
           <w:p>
@@ -837,19 +728,7 @@
               </w:numPr>
             </w:pPr>
             <w:r>
-              <w:t xml:space="preserve">Coordination of </w:t>
-            </w:r>
-            <w:r>
-              <w:t>3</w:t>
-            </w:r>
-            <w:r>
-              <w:t xml:space="preserve"> Agile Engineering teams to deliver </w:t>
-            </w:r>
-            <w:r>
-              <w:t>NPA</w:t>
-            </w:r>
-            <w:r>
-              <w:t xml:space="preserve"> product releases, including research, development, integration, testing, documentation, and cross-company training.</w:t>
+              <w:t>Coordination of 3 Agile Engineering teams to deliver NPA product releases, including research, development, integration, testing, documentation, and cross-company training.</w:t>
             </w:r>
           </w:p>
           <w:p>
@@ -1562,16 +1441,7 @@
                 <w:bCs/>
                 <w:szCs w:val="20"/>
               </w:rPr>
-              <w:t xml:space="preserve">Evangelist and Trainer for Agile methodologies to pivot the organization towards SCRUM, </w:t>
-            </w:r>
-            <w:r>
-              <w:rPr>
-                <w:rFonts w:cs="Arial"/>
-                <w:bCs/>
-                <w:szCs w:val="20"/>
-              </w:rPr>
-              <w:lastRenderedPageBreak/>
-              <w:t xml:space="preserve">enabling greater transparency, less </w:t>
+              <w:t xml:space="preserve">Evangelist and Trainer for Agile methodologies to pivot the organization towards SCRUM, enabling greater transparency, less </w:t>
             </w:r>
             <w:r>
               <w:rPr>
@@ -1613,6 +1483,7 @@
                 <w:bCs/>
                 <w:szCs w:val="20"/>
               </w:rPr>
+              <w:lastRenderedPageBreak/>
               <w:t xml:space="preserve">Architected and developed </w:t>
             </w:r>
             <w:r>
@@ -2529,6 +2400,7 @@
               <w:widowControl w:val="0"/>
             </w:pPr>
           </w:p>
+          <w:p/>
           <w:p>
             <w:pPr>
               <w:pStyle w:val="Heading2"/>
@@ -2864,12 +2736,6 @@
         </w:tc>
       </w:tr>
       <w:tr>
-        <w:tblPrEx>
-          <w:tblCellMar>
-            <w:top w:w="0" w:type="dxa"/>
-            <w:bottom w:w="0" w:type="dxa"/>
-          </w:tblCellMar>
-        </w:tblPrEx>
         <w:trPr>
           <w:cantSplit/>
         </w:trPr>
@@ -3156,12 +3022,6 @@
         </w:tc>
       </w:tr>
       <w:tr>
-        <w:tblPrEx>
-          <w:tblCellMar>
-            <w:top w:w="0" w:type="dxa"/>
-            <w:bottom w:w="0" w:type="dxa"/>
-          </w:tblCellMar>
-        </w:tblPrEx>
         <w:trPr>
           <w:cantSplit/>
         </w:trPr>
@@ -3214,12 +3074,6 @@
         </w:tc>
       </w:tr>
       <w:tr>
-        <w:tblPrEx>
-          <w:tblCellMar>
-            <w:top w:w="0" w:type="dxa"/>
-            <w:bottom w:w="0" w:type="dxa"/>
-          </w:tblCellMar>
-        </w:tblPrEx>
         <w:trPr>
           <w:cantSplit/>
           <w:trHeight w:val="405"/>
@@ -3296,12 +3150,6 @@
         </w:tc>
       </w:tr>
       <w:tr>
-        <w:tblPrEx>
-          <w:tblCellMar>
-            <w:top w:w="0" w:type="dxa"/>
-            <w:bottom w:w="0" w:type="dxa"/>
-          </w:tblCellMar>
-        </w:tblPrEx>
         <w:trPr>
           <w:cantSplit/>
         </w:trPr>
@@ -3381,12 +3229,6 @@
         </w:tc>
       </w:tr>
       <w:tr>
-        <w:tblPrEx>
-          <w:tblCellMar>
-            <w:top w:w="0" w:type="dxa"/>
-            <w:bottom w:w="0" w:type="dxa"/>
-          </w:tblCellMar>
-        </w:tblPrEx>
         <w:trPr>
           <w:cantSplit/>
         </w:trPr>
@@ -3883,12 +3725,6 @@
         </w:tc>
       </w:tr>
       <w:tr>
-        <w:tblPrEx>
-          <w:tblCellMar>
-            <w:top w:w="0" w:type="dxa"/>
-            <w:bottom w:w="0" w:type="dxa"/>
-          </w:tblCellMar>
-        </w:tblPrEx>
         <w:trPr>
           <w:cantSplit/>
         </w:trPr>
@@ -3962,12 +3798,6 @@
         </w:tc>
       </w:tr>
       <w:tr>
-        <w:tblPrEx>
-          <w:tblCellMar>
-            <w:top w:w="0" w:type="dxa"/>
-            <w:bottom w:w="0" w:type="dxa"/>
-          </w:tblCellMar>
-        </w:tblPrEx>
         <w:trPr>
           <w:cantSplit/>
         </w:trPr>
@@ -5544,7 +5374,7 @@
     <w:lvl w:ilvl="0">
       <w:start w:val="1"/>
       <w:numFmt w:val="bullet"/>
-      <w:pStyle w:val="Bulletedlistlastitem"/>
+      <w:pStyle w:val="Achievement"/>
       <w:lvlText w:val=""/>
       <w:lvlJc w:val="left"/>
       <w:pPr>
@@ -6656,11 +6486,15 @@
   </w:style>
   <w:style w:type="character" w:default="1" w:styleId="DefaultParagraphFont">
     <w:name w:val="Default Paragraph Font"/>
+    <w:uiPriority w:val="1"/>
     <w:semiHidden/>
+    <w:unhideWhenUsed/>
   </w:style>
   <w:style w:type="table" w:default="1" w:styleId="TableNormal">
     <w:name w:val="Normal Table"/>
+    <w:uiPriority w:val="99"/>
     <w:semiHidden/>
+    <w:unhideWhenUsed/>
     <w:tblPr>
       <w:tblInd w:w="0" w:type="dxa"/>
       <w:tblCellMar>
@@ -6673,7 +6507,9 @@
   </w:style>
   <w:style w:type="numbering" w:default="1" w:styleId="NoList">
     <w:name w:val="No List"/>
+    <w:uiPriority w:val="99"/>
     <w:semiHidden/>
+    <w:unhideWhenUsed/>
   </w:style>
   <w:style w:type="paragraph" w:customStyle="1" w:styleId="Bulletedlistlastitem">
     <w:name w:val="Bulleted list last item"/>
@@ -6910,6 +6746,17 @@
       <w:rFonts w:ascii="Tahoma" w:hAnsi="Tahoma" w:cs="Tahoma"/>
       <w:sz w:val="16"/>
       <w:szCs w:val="16"/>
+    </w:rPr>
+  </w:style>
+  <w:style w:type="character" w:styleId="FollowedHyperlink">
+    <w:name w:val="FollowedHyperlink"/>
+    <w:uiPriority w:val="99"/>
+    <w:semiHidden/>
+    <w:unhideWhenUsed/>
+    <w:rsid w:val="00542595"/>
+    <w:rPr>
+      <w:color w:val="954F72"/>
+      <w:u w:val="single"/>
     </w:rPr>
   </w:style>
 </w:styles>

</xml_diff>

<commit_message>
Addition of container technologies section
</commit_message>
<xml_diff>
--- a/DavidKWalker-Resume.docx
+++ b/DavidKWalker-Resume.docx
@@ -594,25 +594,7 @@
                 <w:bCs/>
                 <w:szCs w:val="20"/>
               </w:rPr>
-              <w:t>t, including Windows/Mac/Android/</w:t>
-            </w:r>
-            <w:proofErr w:type="spellStart"/>
-            <w:r>
-              <w:rPr>
-                <w:rFonts w:cs="Arial"/>
-                <w:bCs/>
-                <w:szCs w:val="20"/>
-              </w:rPr>
-              <w:t>ChromeOS</w:t>
-            </w:r>
-            <w:proofErr w:type="spellEnd"/>
-            <w:r>
-              <w:rPr>
-                <w:rFonts w:cs="Arial"/>
-                <w:bCs/>
-                <w:szCs w:val="20"/>
-              </w:rPr>
-              <w:t xml:space="preserve"> Client and several back-end services</w:t>
+              <w:t>t, including Windows/Mac/Android/ChromeOS Client and several back-end services</w:t>
             </w:r>
             <w:r>
               <w:rPr>
@@ -646,25 +628,7 @@
                 <w:bCs/>
                 <w:szCs w:val="20"/>
               </w:rPr>
-              <w:t xml:space="preserve">Successfully executed the growth of NPA beyond 300,000 unique devices with Terabytes of data throughput across 50+ </w:t>
-            </w:r>
-            <w:proofErr w:type="spellStart"/>
-            <w:r>
-              <w:rPr>
-                <w:rFonts w:cs="Arial"/>
-                <w:bCs/>
-                <w:szCs w:val="20"/>
-              </w:rPr>
-              <w:t>PoPs</w:t>
-            </w:r>
-            <w:proofErr w:type="spellEnd"/>
-            <w:r>
-              <w:rPr>
-                <w:rFonts w:cs="Arial"/>
-                <w:bCs/>
-                <w:szCs w:val="20"/>
-              </w:rPr>
-              <w:t xml:space="preserve"> around the world.</w:t>
+              <w:t>Successfully executed the growth of NPA beyond 300,000 unique devices with Terabytes of data throughput across 50+ PoPs around the world.</w:t>
             </w:r>
           </w:p>
           <w:p>
@@ -1283,25 +1247,7 @@
                 <w:bCs/>
                 <w:szCs w:val="20"/>
               </w:rPr>
-              <w:t xml:space="preserve">Successful coordination of </w:t>
-            </w:r>
-            <w:proofErr w:type="gramStart"/>
-            <w:r>
-              <w:rPr>
-                <w:rFonts w:cs="Arial"/>
-                <w:bCs/>
-                <w:szCs w:val="20"/>
-              </w:rPr>
-              <w:t>day to day</w:t>
-            </w:r>
-            <w:proofErr w:type="gramEnd"/>
-            <w:r>
-              <w:rPr>
-                <w:rFonts w:cs="Arial"/>
-                <w:bCs/>
-                <w:szCs w:val="20"/>
-              </w:rPr>
-              <w:t xml:space="preserve"> </w:t>
+              <w:t xml:space="preserve">Successful coordination of day to day </w:t>
             </w:r>
             <w:r>
               <w:rPr>
@@ -1862,15 +1808,7 @@
               <w:t>, supported, and guided</w:t>
             </w:r>
             <w:r>
-              <w:t xml:space="preserve"> an innovative next-gen security offering using </w:t>
-            </w:r>
-            <w:proofErr w:type="spellStart"/>
-            <w:r>
-              <w:t>BigData</w:t>
-            </w:r>
-            <w:proofErr w:type="spellEnd"/>
-            <w:r>
-              <w:t xml:space="preserve"> machine learning </w:t>
+              <w:t xml:space="preserve"> an innovative next-gen security offering using BigData machine learning </w:t>
             </w:r>
             <w:r>
               <w:t xml:space="preserve">in support of enterprise mobile, networking, and endpoint </w:t>
@@ -2075,29 +2013,13 @@
               </w:numPr>
             </w:pPr>
             <w:r>
-              <w:t xml:space="preserve">Designed, architected, and implemented the </w:t>
-            </w:r>
-            <w:proofErr w:type="spellStart"/>
-            <w:r>
-              <w:t>TrustDigital</w:t>
-            </w:r>
-            <w:proofErr w:type="spellEnd"/>
-            <w:r>
-              <w:t xml:space="preserve"> Enterprise Mobility Management (EMM) Platform. </w:t>
+              <w:t xml:space="preserve">Designed, architected, and implemented the TrustDigital Enterprise Mobility Management (EMM) Platform. </w:t>
             </w:r>
             <w:r>
               <w:t>McAfe</w:t>
             </w:r>
             <w:r>
-              <w:t xml:space="preserve">e acquired </w:t>
-            </w:r>
-            <w:proofErr w:type="spellStart"/>
-            <w:r>
-              <w:t>TrustDigital</w:t>
-            </w:r>
-            <w:proofErr w:type="spellEnd"/>
-            <w:r>
-              <w:t xml:space="preserve"> in June 2010, after which I</w:t>
+              <w:t>e acquired TrustDigital in June 2010, after which I</w:t>
             </w:r>
             <w:r>
               <w:t xml:space="preserve"> </w:t>
@@ -2305,11 +2227,9 @@
             <w:r>
               <w:t xml:space="preserve"> </w:t>
             </w:r>
-            <w:proofErr w:type="gramStart"/>
             <w:r>
               <w:t>personally</w:t>
             </w:r>
-            <w:proofErr w:type="gramEnd"/>
             <w:r>
               <w:t xml:space="preserve"> involved with all large customer accounts</w:t>
             </w:r>
@@ -2327,15 +2247,7 @@
               <w:spacing w:after="0"/>
             </w:pPr>
             <w:r>
-              <w:t xml:space="preserve">Lead the company’s enterprise mobile development efforts, including Remote Assist, Policy Manager, and the </w:t>
-            </w:r>
-            <w:proofErr w:type="spellStart"/>
-            <w:r>
-              <w:t>TrustDigital</w:t>
-            </w:r>
-            <w:proofErr w:type="spellEnd"/>
-            <w:r>
-              <w:t xml:space="preserve"> Enterprise Mobility Management product.</w:t>
+              <w:t>Lead the company’s enterprise mobile development efforts, including Remote Assist, Policy Manager, and the TrustDigital Enterprise Mobility Management product.</w:t>
             </w:r>
           </w:p>
           <w:p>
@@ -2452,16 +2364,8 @@
               <w:rPr>
                 <w:b/>
               </w:rPr>
-              <w:t xml:space="preserve">/ </w:t>
-            </w:r>
-            <w:proofErr w:type="spellStart"/>
-            <w:r>
-              <w:rPr>
-                <w:b/>
-              </w:rPr>
-              <w:t>Digicon</w:t>
-            </w:r>
-            <w:proofErr w:type="spellEnd"/>
+              <w:t>/ Digicon</w:t>
+            </w:r>
             <w:r>
               <w:rPr>
                 <w:b/>
@@ -2604,21 +2508,7 @@
               <w:rPr>
                 <w:szCs w:val="20"/>
               </w:rPr>
-              <w:t xml:space="preserve">Customized MS SharePoint Portal to manage the development workflow and Change Management processes </w:t>
-            </w:r>
-            <w:proofErr w:type="gramStart"/>
-            <w:r>
-              <w:rPr>
-                <w:szCs w:val="20"/>
-              </w:rPr>
-              <w:t>in order to</w:t>
-            </w:r>
-            <w:proofErr w:type="gramEnd"/>
-            <w:r>
-              <w:rPr>
-                <w:szCs w:val="20"/>
-              </w:rPr>
-              <w:t xml:space="preserve"> improve developer productivity and quality.</w:t>
+              <w:t>Customized MS SharePoint Portal to manage the development workflow and Change Management processes in order to improve developer productivity and quality.</w:t>
             </w:r>
           </w:p>
           <w:p>
@@ -3108,21 +2998,12 @@
                 <w:bCs/>
               </w:rPr>
             </w:pPr>
-            <w:proofErr w:type="spellStart"/>
             <w:r>
               <w:rPr>
                 <w:b/>
                 <w:bCs/>
               </w:rPr>
-              <w:t>WebMethods</w:t>
-            </w:r>
-            <w:proofErr w:type="spellEnd"/>
-            <w:r>
-              <w:rPr>
-                <w:b/>
-                <w:bCs/>
-              </w:rPr>
-              <w:t xml:space="preserve"> B2B Integration Developer</w:t>
+              <w:t>WebMethods B2B Integration Developer</w:t>
             </w:r>
           </w:p>
         </w:tc>
@@ -3138,13 +3019,8 @@
               <w:pStyle w:val="Dates"/>
               <w:spacing w:before="0" w:after="40"/>
             </w:pPr>
-            <w:proofErr w:type="spellStart"/>
-            <w:r>
-              <w:t>webMethods</w:t>
-            </w:r>
-            <w:proofErr w:type="spellEnd"/>
-            <w:r>
-              <w:t xml:space="preserve"> Corporation</w:t>
+            <w:r>
+              <w:t>webMethods Corporation</w:t>
             </w:r>
           </w:p>
         </w:tc>
@@ -3364,21 +3240,7 @@
               <w:rPr>
                 <w:bCs/>
               </w:rPr>
-              <w:t xml:space="preserve">, JavaScript, JSP, </w:t>
-            </w:r>
-            <w:proofErr w:type="gramStart"/>
-            <w:r>
-              <w:rPr>
-                <w:bCs/>
-              </w:rPr>
-              <w:t>ASP(</w:t>
-            </w:r>
-            <w:proofErr w:type="gramEnd"/>
-            <w:r>
-              <w:rPr>
-                <w:bCs/>
-              </w:rPr>
-              <w:t>.NET), Ruby, Bash, PowerShell</w:t>
+              <w:t>, JavaScript, JSP, ASP(.NET), Ruby, Bash, PowerShell</w:t>
             </w:r>
           </w:p>
           <w:p>
@@ -3387,7 +3249,7 @@
               <w:spacing w:before="40"/>
             </w:pPr>
             <w:r>
-              <w:t>Component Technologies</w:t>
+              <w:t>Container Technologies</w:t>
             </w:r>
           </w:p>
           <w:p>
@@ -3396,32 +3258,18 @@
                 <w:ilvl w:val="0"/>
                 <w:numId w:val="8"/>
               </w:numPr>
-              <w:rPr>
-                <w:bCs/>
-              </w:rPr>
-            </w:pPr>
-            <w:r>
-              <w:rPr>
-                <w:bCs/>
-              </w:rPr>
-              <w:t xml:space="preserve">WCF, </w:t>
-            </w:r>
-            <w:r>
-              <w:rPr>
-                <w:bCs/>
-              </w:rPr>
-              <w:t>EJB, COM, DCOM, ActiveX</w:t>
+            </w:pPr>
+            <w:r>
+              <w:t>Docker, Docker Compose, Kubernetes</w:t>
             </w:r>
           </w:p>
           <w:p>
             <w:pPr>
               <w:pStyle w:val="Heading2"/>
-            </w:pPr>
-            <w:r>
-              <w:t xml:space="preserve">IDE </w:t>
-            </w:r>
-            <w:r>
-              <w:t>Tools</w:t>
+              <w:spacing w:before="40"/>
+            </w:pPr>
+            <w:r>
+              <w:t>Component Technologies</w:t>
             </w:r>
           </w:p>
           <w:p>
@@ -3435,82 +3283,27 @@
               </w:rPr>
             </w:pPr>
             <w:r>
-              <w:t xml:space="preserve">Visual Studio, Android Studio, </w:t>
-            </w:r>
-            <w:r>
-              <w:t xml:space="preserve">XCode, </w:t>
-            </w:r>
-            <w:r>
-              <w:t xml:space="preserve">IntelliJ, </w:t>
-            </w:r>
-            <w:r>
-              <w:t xml:space="preserve">Eclipse, </w:t>
-            </w:r>
-            <w:r>
-              <w:t xml:space="preserve">JDeveloper, </w:t>
-            </w:r>
-            <w:r>
-              <w:t xml:space="preserve">Quest </w:t>
-            </w:r>
-            <w:r>
-              <w:t>TOAD</w:t>
-            </w:r>
-            <w:r>
-              <w:t xml:space="preserve">, </w:t>
-            </w:r>
-            <w:r>
-              <w:t xml:space="preserve">ColdFusion, </w:t>
-            </w:r>
-            <w:proofErr w:type="spellStart"/>
-            <w:r>
-              <w:t>HomeSite</w:t>
-            </w:r>
-            <w:proofErr w:type="spellEnd"/>
-            <w:r>
-              <w:t xml:space="preserve">, </w:t>
-            </w:r>
-            <w:proofErr w:type="spellStart"/>
-            <w:r>
-              <w:t>webMethods</w:t>
-            </w:r>
-            <w:proofErr w:type="spellEnd"/>
-            <w:r>
-              <w:t xml:space="preserve"> Developer, </w:t>
-            </w:r>
-            <w:proofErr w:type="spellStart"/>
-            <w:r>
-              <w:t>webMethods</w:t>
-            </w:r>
-            <w:proofErr w:type="spellEnd"/>
-            <w:r>
-              <w:t>,</w:t>
-            </w:r>
-            <w:r>
-              <w:t xml:space="preserve"> </w:t>
-            </w:r>
-            <w:proofErr w:type="spellStart"/>
-            <w:r>
-              <w:t>XMLSpy</w:t>
-            </w:r>
-            <w:proofErr w:type="spellEnd"/>
-            <w:r>
-              <w:t xml:space="preserve">, </w:t>
-            </w:r>
-            <w:proofErr w:type="spellStart"/>
-            <w:r>
-              <w:t>ERWin</w:t>
-            </w:r>
-            <w:proofErr w:type="spellEnd"/>
+              <w:rPr>
+                <w:bCs/>
+              </w:rPr>
+              <w:t xml:space="preserve">WCF, </w:t>
+            </w:r>
+            <w:r>
+              <w:rPr>
+                <w:bCs/>
+              </w:rPr>
+              <w:t>EJB, COM, DCOM, ActiveX</w:t>
+            </w:r>
           </w:p>
           <w:p>
             <w:pPr>
               <w:pStyle w:val="Heading2"/>
             </w:pPr>
             <w:r>
-              <w:t>Configuration Management</w:t>
-            </w:r>
-            <w:r>
-              <w:t xml:space="preserve"> Tools</w:t>
+              <w:t xml:space="preserve">IDE </w:t>
+            </w:r>
+            <w:r>
+              <w:t>Tools</w:t>
             </w:r>
           </w:p>
           <w:p>
@@ -3523,47 +3316,41 @@
                 <w:bCs/>
               </w:rPr>
             </w:pPr>
-            <w:proofErr w:type="gramStart"/>
-            <w:r>
-              <w:t>Git</w:t>
-            </w:r>
-            <w:r>
-              <w:t>(</w:t>
-            </w:r>
-            <w:proofErr w:type="gramEnd"/>
-            <w:r>
-              <w:t>Hub)</w:t>
+            <w:r>
+              <w:t xml:space="preserve">Visual Studio, Android Studio, </w:t>
+            </w:r>
+            <w:r>
+              <w:t xml:space="preserve">XCode, </w:t>
+            </w:r>
+            <w:r>
+              <w:t xml:space="preserve">IntelliJ, </w:t>
+            </w:r>
+            <w:r>
+              <w:t xml:space="preserve">Eclipse, </w:t>
+            </w:r>
+            <w:r>
+              <w:t xml:space="preserve">JDeveloper, </w:t>
+            </w:r>
+            <w:r>
+              <w:t xml:space="preserve">Quest </w:t>
+            </w:r>
+            <w:r>
+              <w:t>TOAD</w:t>
             </w:r>
             <w:r>
               <w:t xml:space="preserve">, </w:t>
             </w:r>
-            <w:proofErr w:type="spellStart"/>
-            <w:r>
-              <w:t>CircleCI</w:t>
-            </w:r>
-            <w:proofErr w:type="spellEnd"/>
-            <w:r>
-              <w:t xml:space="preserve">, Azure DevOps, </w:t>
-            </w:r>
-            <w:r>
-              <w:t>SVN</w:t>
-            </w:r>
-            <w:r>
-              <w:t xml:space="preserve">, </w:t>
-            </w:r>
-            <w:proofErr w:type="spellStart"/>
-            <w:r>
-              <w:t>CruiseControl</w:t>
-            </w:r>
-            <w:proofErr w:type="spellEnd"/>
-            <w:r>
-              <w:t xml:space="preserve">, </w:t>
-            </w:r>
-            <w:r>
-              <w:t>CVS</w:t>
-            </w:r>
-            <w:r>
-              <w:t>, Visual Source Safe</w:t>
+            <w:r>
+              <w:t xml:space="preserve">ColdFusion, HomeSite, </w:t>
+            </w:r>
+            <w:r>
+              <w:t>webMethods Developer, webMethods,</w:t>
+            </w:r>
+            <w:r>
+              <w:t xml:space="preserve"> XMLSpy</w:t>
+            </w:r>
+            <w:r>
+              <w:t>, ERWin</w:t>
             </w:r>
           </w:p>
           <w:p>
@@ -3571,7 +3358,10 @@
               <w:pStyle w:val="Heading2"/>
             </w:pPr>
             <w:r>
-              <w:t>Monitoring &amp; Performance Tuning Tools</w:t>
+              <w:t>Configuration Management</w:t>
+            </w:r>
+            <w:r>
+              <w:t xml:space="preserve"> Tools</w:t>
             </w:r>
           </w:p>
           <w:p>
@@ -3584,43 +3374,43 @@
                 <w:bCs/>
               </w:rPr>
             </w:pPr>
-            <w:proofErr w:type="spellStart"/>
-            <w:r>
-              <w:t>SumoLogic</w:t>
-            </w:r>
-            <w:proofErr w:type="spellEnd"/>
-            <w:r>
-              <w:t xml:space="preserve">, CloudWatch, </w:t>
-            </w:r>
-            <w:proofErr w:type="spellStart"/>
-            <w:r>
-              <w:t>Stackdriver</w:t>
-            </w:r>
-            <w:proofErr w:type="spellEnd"/>
+            <w:r>
+              <w:t>Git</w:t>
+            </w:r>
+            <w:r>
+              <w:t>(Hub)</w:t>
+            </w:r>
             <w:r>
               <w:t xml:space="preserve">, </w:t>
             </w:r>
             <w:r>
-              <w:t xml:space="preserve">Quest Spotlight, Oracle </w:t>
-            </w:r>
-            <w:r>
-              <w:t>SRP</w:t>
-            </w:r>
-            <w:r>
-              <w:t xml:space="preserve">, Windows </w:t>
-            </w:r>
-            <w:proofErr w:type="spellStart"/>
-            <w:r>
-              <w:t>PerfMon</w:t>
-            </w:r>
-            <w:proofErr w:type="spellEnd"/>
+              <w:t xml:space="preserve">CircleCI, Azure DevOps, </w:t>
+            </w:r>
+            <w:r>
+              <w:t>SVN</w:t>
+            </w:r>
+            <w:r>
+              <w:t xml:space="preserve">, </w:t>
+            </w:r>
+            <w:r>
+              <w:t>CruiseControl</w:t>
+            </w:r>
+            <w:r>
+              <w:t xml:space="preserve">, </w:t>
+            </w:r>
+            <w:r>
+              <w:t>CVS</w:t>
+            </w:r>
+            <w:r>
+              <w:t>, Visual Source Safe</w:t>
+            </w:r>
           </w:p>
           <w:p>
             <w:pPr>
               <w:pStyle w:val="Heading2"/>
             </w:pPr>
             <w:r>
-              <w:t>DBMS Databases</w:t>
+              <w:t>Monitoring &amp; Performance Tuning Tools</w:t>
             </w:r>
           </w:p>
           <w:p>
@@ -3634,6 +3424,37 @@
               </w:rPr>
             </w:pPr>
             <w:r>
+              <w:t xml:space="preserve">SumoLogic, CloudWatch, Stackdriver, </w:t>
+            </w:r>
+            <w:r>
+              <w:t xml:space="preserve">Quest Spotlight, Oracle </w:t>
+            </w:r>
+            <w:r>
+              <w:t>SRP</w:t>
+            </w:r>
+            <w:r>
+              <w:t>, Windows PerfMon</w:t>
+            </w:r>
+          </w:p>
+          <w:p>
+            <w:pPr>
+              <w:pStyle w:val="Heading2"/>
+            </w:pPr>
+            <w:r>
+              <w:t>DBMS Databases</w:t>
+            </w:r>
+          </w:p>
+          <w:p>
+            <w:pPr>
+              <w:numPr>
+                <w:ilvl w:val="0"/>
+                <w:numId w:val="8"/>
+              </w:numPr>
+              <w:rPr>
+                <w:bCs/>
+              </w:rPr>
+            </w:pPr>
+            <w:r>
               <w:rPr>
                 <w:bCs/>
               </w:rPr>
@@ -3643,21 +3464,7 @@
               <w:rPr>
                 <w:bCs/>
               </w:rPr>
-              <w:t xml:space="preserve">Oracle, </w:t>
-            </w:r>
-            <w:proofErr w:type="spellStart"/>
-            <w:r>
-              <w:rPr>
-                <w:bCs/>
-              </w:rPr>
-              <w:t>mySQL</w:t>
-            </w:r>
-            <w:proofErr w:type="spellEnd"/>
-            <w:r>
-              <w:rPr>
-                <w:bCs/>
-              </w:rPr>
-              <w:t>, Sybase, MS SQL Server, MS Access, Objectivity</w:t>
+              <w:t>Oracle, mySQL, Sybase, MS SQL Server, MS Access, Objectivity</w:t>
             </w:r>
           </w:p>
           <w:p>
@@ -3918,23 +3725,7 @@
                 <w:b w:val="0"/>
                 <w:bCs w:val="0"/>
               </w:rPr>
-              <w:t xml:space="preserve"> assist the university </w:t>
-            </w:r>
-            <w:proofErr w:type="gramStart"/>
-            <w:r>
-              <w:rPr>
-                <w:b w:val="0"/>
-                <w:bCs w:val="0"/>
-              </w:rPr>
-              <w:t>help-desk</w:t>
-            </w:r>
-            <w:proofErr w:type="gramEnd"/>
-            <w:r>
-              <w:rPr>
-                <w:b w:val="0"/>
-                <w:bCs w:val="0"/>
-              </w:rPr>
-              <w:t xml:space="preserve"> with customized time-saving Internet features.</w:t>
+              <w:t xml:space="preserve"> assist the university help-desk with customized time-saving Internet features.</w:t>
             </w:r>
           </w:p>
           <w:p>

</xml_diff>